<commit_message>
Relatório 23 12 2020 23h45
</commit_message>
<xml_diff>
--- a/Relatorio.docx
+++ b/Relatorio.docx
@@ -884,7 +884,7 @@
         <w:spacing w:before="91"/>
         <w:ind w:left="2259" w:right="2123"/>
       </w:pPr>
-      <w:bookmarkStart w:id="1" w:name="_Toc59484850"/>
+      <w:bookmarkStart w:id="1" w:name="_Toc59488276"/>
       <w:r>
         <w:lastRenderedPageBreak/>
         <w:t>RESUMO</w:t>
@@ -1034,7 +1034,7 @@
       <w:pPr>
         <w:pStyle w:val="BodyText"/>
         <w:spacing w:line="360" w:lineRule="auto"/>
-        <w:ind w:left="113" w:right="677"/>
+        <w:ind w:left="113"/>
         <w:jc w:val="both"/>
       </w:pPr>
       <w:r>
@@ -1161,30 +1161,13 @@
     </w:p>
     <w:p>
       <w:pPr>
-        <w:rPr>
-          <w:rFonts w:ascii="Arial" w:eastAsia="Arial" w:hAnsi="Arial" w:cs="Arial"/>
-          <w:sz w:val="24"/>
-          <w:szCs w:val="24"/>
-        </w:rPr>
-      </w:pPr>
-    </w:p>
-    <w:p>
-      <w:pPr>
-        <w:rPr>
-          <w:rFonts w:ascii="Arial" w:eastAsia="Arial" w:hAnsi="Arial" w:cs="Arial"/>
-          <w:sz w:val="24"/>
-          <w:szCs w:val="24"/>
-        </w:rPr>
-      </w:pPr>
-    </w:p>
-    <w:p>
-      <w:pPr>
         <w:pStyle w:val="Heading3"/>
         <w:spacing w:before="91"/>
         <w:ind w:left="2259" w:right="2123"/>
       </w:pPr>
-      <w:bookmarkStart w:id="2" w:name="_Toc59484851"/>
-      <w:r>
+      <w:bookmarkStart w:id="2" w:name="_Toc59488277"/>
+      <w:r>
+        <w:lastRenderedPageBreak/>
         <w:t>ABSTRACT</w:t>
       </w:r>
       <w:bookmarkEnd w:id="2"/>
@@ -1215,7 +1198,7 @@
         <w:spacing w:before="223"/>
         <w:ind w:left="2263" w:right="2123"/>
       </w:pPr>
-      <w:bookmarkStart w:id="3" w:name="_Toc59484852"/>
+      <w:bookmarkStart w:id="3" w:name="_Toc59488278"/>
       <w:r>
         <w:lastRenderedPageBreak/>
         <w:t>AGRADECIMENTOS</w:t>
@@ -1233,7 +1216,7 @@
       <w:pPr>
         <w:pStyle w:val="BodyText"/>
         <w:spacing w:before="240" w:line="360" w:lineRule="auto"/>
-        <w:ind w:left="113" w:right="-1"/>
+        <w:ind w:left="113" w:right="-1" w:firstLine="595"/>
         <w:jc w:val="both"/>
       </w:pPr>
       <w:r>
@@ -1322,6 +1305,20 @@
       </w:r>
       <w:r>
         <w:t>, e e ajuda ao mostrar o esquema de funcionamento.</w:t>
+      </w:r>
+    </w:p>
+    <w:p>
+      <w:pPr>
+        <w:pStyle w:val="BodyText"/>
+        <w:tabs>
+          <w:tab w:val="left" w:pos="7797"/>
+        </w:tabs>
+        <w:spacing w:before="240" w:line="360" w:lineRule="auto"/>
+        <w:ind w:left="113" w:right="-1"/>
+        <w:jc w:val="both"/>
+      </w:pPr>
+      <w:r>
+        <w:t>A todos aqueles que foram meus professores, e me encaminharam nesta jornada.</w:t>
       </w:r>
     </w:p>
     <w:p>
@@ -1577,7 +1574,7 @@
             </w:rPr>
             <w:fldChar w:fldCharType="separate"/>
           </w:r>
-          <w:hyperlink w:anchor="_Toc59484850" w:history="1">
+          <w:hyperlink w:anchor="_Toc59488276" w:history="1">
             <w:r>
               <w:rPr>
                 <w:rStyle w:val="Hyperlink"/>
@@ -1604,7 +1601,7 @@
                 <w:noProof/>
                 <w:webHidden/>
               </w:rPr>
-              <w:instrText xml:space="preserve"> PAGEREF _Toc59484850 \h </w:instrText>
+              <w:instrText xml:space="preserve"> PAGEREF _Toc59488276 \h </w:instrText>
             </w:r>
             <w:r>
               <w:rPr>
@@ -1647,7 +1644,7 @@
               <w:lang w:eastAsia="pt-PT"/>
             </w:rPr>
           </w:pPr>
-          <w:hyperlink w:anchor="_Toc59484851" w:history="1">
+          <w:hyperlink w:anchor="_Toc59488277" w:history="1">
             <w:r>
               <w:rPr>
                 <w:rStyle w:val="Hyperlink"/>
@@ -1674,7 +1671,7 @@
                 <w:noProof/>
                 <w:webHidden/>
               </w:rPr>
-              <w:instrText xml:space="preserve"> PAGEREF _Toc59484851 \h </w:instrText>
+              <w:instrText xml:space="preserve"> PAGEREF _Toc59488277 \h </w:instrText>
             </w:r>
             <w:r>
               <w:rPr>
@@ -1717,7 +1714,7 @@
               <w:lang w:eastAsia="pt-PT"/>
             </w:rPr>
           </w:pPr>
-          <w:hyperlink w:anchor="_Toc59484852" w:history="1">
+          <w:hyperlink w:anchor="_Toc59488278" w:history="1">
             <w:r>
               <w:rPr>
                 <w:rStyle w:val="Hyperlink"/>
@@ -1744,7 +1741,7 @@
                 <w:noProof/>
                 <w:webHidden/>
               </w:rPr>
-              <w:instrText xml:space="preserve"> PAGEREF _Toc59484852 \h </w:instrText>
+              <w:instrText xml:space="preserve"> PAGEREF _Toc59488278 \h </w:instrText>
             </w:r>
             <w:r>
               <w:rPr>
@@ -1787,7 +1784,7 @@
               <w:lang w:eastAsia="pt-PT"/>
             </w:rPr>
           </w:pPr>
-          <w:hyperlink w:anchor="_Toc59484853" w:history="1">
+          <w:hyperlink w:anchor="_Toc59488279" w:history="1">
             <w:r>
               <w:rPr>
                 <w:rStyle w:val="Hyperlink"/>
@@ -1814,7 +1811,7 @@
                 <w:noProof/>
                 <w:webHidden/>
               </w:rPr>
-              <w:instrText xml:space="preserve"> PAGEREF _Toc59484853 \h </w:instrText>
+              <w:instrText xml:space="preserve"> PAGEREF _Toc59488279 \h </w:instrText>
             </w:r>
             <w:r>
               <w:rPr>
@@ -1857,7 +1854,7 @@
               <w:lang w:eastAsia="pt-PT"/>
             </w:rPr>
           </w:pPr>
-          <w:hyperlink w:anchor="_Toc59484854" w:history="1">
+          <w:hyperlink w:anchor="_Toc59488280" w:history="1">
             <w:r>
               <w:rPr>
                 <w:rStyle w:val="Hyperlink"/>
@@ -1884,7 +1881,7 @@
                 <w:noProof/>
                 <w:webHidden/>
               </w:rPr>
-              <w:instrText xml:space="preserve"> PAGEREF _Toc59484854 \h </w:instrText>
+              <w:instrText xml:space="preserve"> PAGEREF _Toc59488280 \h </w:instrText>
             </w:r>
             <w:r>
               <w:rPr>
@@ -1927,7 +1924,7 @@
               <w:lang w:eastAsia="pt-PT"/>
             </w:rPr>
           </w:pPr>
-          <w:hyperlink w:anchor="_Toc59484855" w:history="1">
+          <w:hyperlink w:anchor="_Toc59488281" w:history="1">
             <w:r>
               <w:rPr>
                 <w:rStyle w:val="Hyperlink"/>
@@ -1954,7 +1951,7 @@
                 <w:noProof/>
                 <w:webHidden/>
               </w:rPr>
-              <w:instrText xml:space="preserve"> PAGEREF _Toc59484855 \h </w:instrText>
+              <w:instrText xml:space="preserve"> PAGEREF _Toc59488281 \h </w:instrText>
             </w:r>
             <w:r>
               <w:rPr>
@@ -1997,7 +1994,7 @@
               <w:lang w:eastAsia="pt-PT"/>
             </w:rPr>
           </w:pPr>
-          <w:hyperlink w:anchor="_Toc59484856" w:history="1">
+          <w:hyperlink w:anchor="_Toc59488282" w:history="1">
             <w:r>
               <w:rPr>
                 <w:rStyle w:val="Hyperlink"/>
@@ -2024,7 +2021,7 @@
                 <w:noProof/>
                 <w:webHidden/>
               </w:rPr>
-              <w:instrText xml:space="preserve"> PAGEREF _Toc59484856 \h </w:instrText>
+              <w:instrText xml:space="preserve"> PAGEREF _Toc59488282 \h </w:instrText>
             </w:r>
             <w:r>
               <w:rPr>
@@ -2068,7 +2065,7 @@
               <w:lang w:eastAsia="pt-PT"/>
             </w:rPr>
           </w:pPr>
-          <w:hyperlink w:anchor="_Toc59484857" w:history="1">
+          <w:hyperlink w:anchor="_Toc59488283" w:history="1">
             <w:r>
               <w:rPr>
                 <w:rStyle w:val="Hyperlink"/>
@@ -2117,7 +2114,7 @@
                 <w:noProof/>
                 <w:webHidden/>
               </w:rPr>
-              <w:instrText xml:space="preserve"> PAGEREF _Toc59484857 \h </w:instrText>
+              <w:instrText xml:space="preserve"> PAGEREF _Toc59488283 \h </w:instrText>
             </w:r>
             <w:r>
               <w:rPr>
@@ -2153,11 +2150,9 @@
             <w:pStyle w:val="TOC2"/>
             <w:rPr>
               <w:rFonts w:asciiTheme="minorHAnsi" w:eastAsiaTheme="minorEastAsia" w:hAnsiTheme="minorHAnsi" w:cstheme="minorBidi"/>
-              <w:b w:val="0"/>
-              <w:bCs w:val="0"/>
             </w:rPr>
           </w:pPr>
-          <w:hyperlink w:anchor="_Toc59484858" w:history="1">
+          <w:hyperlink w:anchor="_Toc59488284" w:history="1">
             <w:r>
               <w:rPr>
                 <w:rStyle w:val="Hyperlink"/>
@@ -2167,8 +2162,6 @@
             <w:r>
               <w:rPr>
                 <w:rFonts w:asciiTheme="minorHAnsi" w:eastAsiaTheme="minorEastAsia" w:hAnsiTheme="minorHAnsi" w:cstheme="minorBidi"/>
-                <w:b w:val="0"/>
-                <w:bCs w:val="0"/>
               </w:rPr>
               <w:tab/>
             </w:r>
@@ -2194,7 +2187,7 @@
               <w:rPr>
                 <w:webHidden/>
               </w:rPr>
-              <w:instrText xml:space="preserve"> PAGEREF _Toc59484858 \h </w:instrText>
+              <w:instrText xml:space="preserve"> PAGEREF _Toc59488284 \h </w:instrText>
             </w:r>
             <w:r>
               <w:rPr>
@@ -2226,11 +2219,9 @@
             <w:pStyle w:val="TOC2"/>
             <w:rPr>
               <w:rFonts w:asciiTheme="minorHAnsi" w:eastAsiaTheme="minorEastAsia" w:hAnsiTheme="minorHAnsi" w:cstheme="minorBidi"/>
-              <w:b w:val="0"/>
-              <w:bCs w:val="0"/>
             </w:rPr>
           </w:pPr>
-          <w:hyperlink w:anchor="_Toc59484859" w:history="1">
+          <w:hyperlink w:anchor="_Toc59488285" w:history="1">
             <w:r>
               <w:rPr>
                 <w:rStyle w:val="Hyperlink"/>
@@ -2240,8 +2231,6 @@
             <w:r>
               <w:rPr>
                 <w:rFonts w:asciiTheme="minorHAnsi" w:eastAsiaTheme="minorEastAsia" w:hAnsiTheme="minorHAnsi" w:cstheme="minorBidi"/>
-                <w:b w:val="0"/>
-                <w:bCs w:val="0"/>
               </w:rPr>
               <w:tab/>
             </w:r>
@@ -2267,7 +2256,7 @@
               <w:rPr>
                 <w:webHidden/>
               </w:rPr>
-              <w:instrText xml:space="preserve"> PAGEREF _Toc59484859 \h </w:instrText>
+              <w:instrText xml:space="preserve"> PAGEREF _Toc59488285 \h </w:instrText>
             </w:r>
             <w:r>
               <w:rPr>
@@ -2299,11 +2288,9 @@
             <w:pStyle w:val="TOC2"/>
             <w:rPr>
               <w:rFonts w:asciiTheme="minorHAnsi" w:eastAsiaTheme="minorEastAsia" w:hAnsiTheme="minorHAnsi" w:cstheme="minorBidi"/>
-              <w:b w:val="0"/>
-              <w:bCs w:val="0"/>
             </w:rPr>
           </w:pPr>
-          <w:hyperlink w:anchor="_Toc59484860" w:history="1">
+          <w:hyperlink w:anchor="_Toc59488286" w:history="1">
             <w:r>
               <w:rPr>
                 <w:rStyle w:val="Hyperlink"/>
@@ -2313,8 +2300,6 @@
             <w:r>
               <w:rPr>
                 <w:rFonts w:asciiTheme="minorHAnsi" w:eastAsiaTheme="minorEastAsia" w:hAnsiTheme="minorHAnsi" w:cstheme="minorBidi"/>
-                <w:b w:val="0"/>
-                <w:bCs w:val="0"/>
               </w:rPr>
               <w:tab/>
             </w:r>
@@ -2341,7 +2326,7 @@
               <w:rPr>
                 <w:webHidden/>
               </w:rPr>
-              <w:instrText xml:space="preserve"> PAGEREF _Toc59484860 \h </w:instrText>
+              <w:instrText xml:space="preserve"> PAGEREF _Toc59488286 \h </w:instrText>
             </w:r>
             <w:r>
               <w:rPr>
@@ -2381,7 +2366,7 @@
               <w:lang w:eastAsia="pt-PT"/>
             </w:rPr>
           </w:pPr>
-          <w:hyperlink w:anchor="_Toc59484861" w:history="1">
+          <w:hyperlink w:anchor="_Toc59488287" w:history="1">
             <w:r>
               <w:rPr>
                 <w:rStyle w:val="Hyperlink"/>
@@ -2430,7 +2415,7 @@
                 <w:noProof/>
                 <w:webHidden/>
               </w:rPr>
-              <w:instrText xml:space="preserve"> PAGEREF _Toc59484861 \h </w:instrText>
+              <w:instrText xml:space="preserve"> PAGEREF _Toc59488287 \h </w:instrText>
             </w:r>
             <w:r>
               <w:rPr>
@@ -2466,11 +2451,9 @@
             <w:pStyle w:val="TOC2"/>
             <w:rPr>
               <w:rFonts w:asciiTheme="minorHAnsi" w:eastAsiaTheme="minorEastAsia" w:hAnsiTheme="minorHAnsi" w:cstheme="minorBidi"/>
-              <w:b w:val="0"/>
-              <w:bCs w:val="0"/>
             </w:rPr>
           </w:pPr>
-          <w:hyperlink w:anchor="_Toc59484862" w:history="1">
+          <w:hyperlink w:anchor="_Toc59488288" w:history="1">
             <w:r>
               <w:rPr>
                 <w:rStyle w:val="Hyperlink"/>
@@ -2493,7 +2476,7 @@
               <w:rPr>
                 <w:webHidden/>
               </w:rPr>
-              <w:instrText xml:space="preserve"> PAGEREF _Toc59484862 \h </w:instrText>
+              <w:instrText xml:space="preserve"> PAGEREF _Toc59488288 \h </w:instrText>
             </w:r>
             <w:r>
               <w:rPr>
@@ -2511,6 +2494,193 @@
                 <w:webHidden/>
               </w:rPr>
               <w:t>19</w:t>
+            </w:r>
+            <w:r>
+              <w:rPr>
+                <w:webHidden/>
+              </w:rPr>
+              <w:fldChar w:fldCharType="end"/>
+            </w:r>
+          </w:hyperlink>
+        </w:p>
+        <w:p>
+          <w:pPr>
+            <w:pStyle w:val="TOC2"/>
+            <w:ind w:left="880"/>
+            <w:rPr>
+              <w:rFonts w:asciiTheme="minorHAnsi" w:eastAsiaTheme="minorEastAsia" w:hAnsiTheme="minorHAnsi" w:cstheme="minorBidi"/>
+            </w:rPr>
+          </w:pPr>
+          <w:hyperlink w:anchor="_Toc59488289" w:history="1">
+            <w:r>
+              <w:rPr>
+                <w:rStyle w:val="Hyperlink"/>
+              </w:rPr>
+              <w:t>2.1.1</w:t>
+            </w:r>
+            <w:r>
+              <w:rPr>
+                <w:rStyle w:val="Hyperlink"/>
+              </w:rPr>
+              <w:t xml:space="preserve"> </w:t>
+            </w:r>
+            <w:r>
+              <w:rPr>
+                <w:rStyle w:val="Hyperlink"/>
+              </w:rPr>
+              <w:t>Requisitos funcionais</w:t>
+            </w:r>
+            <w:r>
+              <w:rPr>
+                <w:webHidden/>
+              </w:rPr>
+              <w:tab/>
+            </w:r>
+            <w:r>
+              <w:rPr>
+                <w:webHidden/>
+              </w:rPr>
+              <w:fldChar w:fldCharType="begin"/>
+            </w:r>
+            <w:r>
+              <w:rPr>
+                <w:webHidden/>
+              </w:rPr>
+              <w:instrText xml:space="preserve"> PAGEREF _Toc59488289 \h </w:instrText>
+            </w:r>
+            <w:r>
+              <w:rPr>
+                <w:webHidden/>
+              </w:rPr>
+            </w:r>
+            <w:r>
+              <w:rPr>
+                <w:webHidden/>
+              </w:rPr>
+              <w:fldChar w:fldCharType="separate"/>
+            </w:r>
+            <w:r>
+              <w:rPr>
+                <w:webHidden/>
+              </w:rPr>
+              <w:t>20</w:t>
+            </w:r>
+            <w:r>
+              <w:rPr>
+                <w:webHidden/>
+              </w:rPr>
+              <w:fldChar w:fldCharType="end"/>
+            </w:r>
+          </w:hyperlink>
+        </w:p>
+        <w:p>
+          <w:pPr>
+            <w:pStyle w:val="TOC2"/>
+            <w:ind w:left="880"/>
+            <w:rPr>
+              <w:rFonts w:asciiTheme="minorHAnsi" w:eastAsiaTheme="minorEastAsia" w:hAnsiTheme="minorHAnsi" w:cstheme="minorBidi"/>
+            </w:rPr>
+          </w:pPr>
+          <w:hyperlink w:anchor="_Toc59488290" w:history="1">
+            <w:r>
+              <w:rPr>
+                <w:rStyle w:val="Hyperlink"/>
+              </w:rPr>
+              <w:t>2.1.2 Requisitos não funcionais</w:t>
+            </w:r>
+            <w:r>
+              <w:rPr>
+                <w:webHidden/>
+              </w:rPr>
+              <w:tab/>
+            </w:r>
+            <w:r>
+              <w:rPr>
+                <w:webHidden/>
+              </w:rPr>
+              <w:fldChar w:fldCharType="begin"/>
+            </w:r>
+            <w:r>
+              <w:rPr>
+                <w:webHidden/>
+              </w:rPr>
+              <w:instrText xml:space="preserve"> PAGEREF _Toc59488290 \h </w:instrText>
+            </w:r>
+            <w:r>
+              <w:rPr>
+                <w:webHidden/>
+              </w:rPr>
+            </w:r>
+            <w:r>
+              <w:rPr>
+                <w:webHidden/>
+              </w:rPr>
+              <w:fldChar w:fldCharType="separate"/>
+            </w:r>
+            <w:r>
+              <w:rPr>
+                <w:webHidden/>
+              </w:rPr>
+              <w:t>22</w:t>
+            </w:r>
+            <w:r>
+              <w:rPr>
+                <w:webHidden/>
+              </w:rPr>
+              <w:fldChar w:fldCharType="end"/>
+            </w:r>
+          </w:hyperlink>
+        </w:p>
+        <w:p>
+          <w:pPr>
+            <w:pStyle w:val="TOC2"/>
+            <w:ind w:left="880"/>
+            <w:rPr>
+              <w:rFonts w:asciiTheme="minorHAnsi" w:eastAsiaTheme="minorEastAsia" w:hAnsiTheme="minorHAnsi" w:cstheme="minorBidi"/>
+            </w:rPr>
+          </w:pPr>
+          <w:hyperlink w:anchor="_Toc59488291" w:history="1">
+            <w:r>
+              <w:rPr>
+                <w:rStyle w:val="Hyperlink"/>
+                <w:shd w:val="clear" w:color="auto" w:fill="FFFFFF"/>
+              </w:rPr>
+              <w:t>2.1.3 Diagrama de casos de uso</w:t>
+            </w:r>
+            <w:r>
+              <w:rPr>
+                <w:webHidden/>
+              </w:rPr>
+              <w:tab/>
+            </w:r>
+            <w:r>
+              <w:rPr>
+                <w:webHidden/>
+              </w:rPr>
+              <w:fldChar w:fldCharType="begin"/>
+            </w:r>
+            <w:r>
+              <w:rPr>
+                <w:webHidden/>
+              </w:rPr>
+              <w:instrText xml:space="preserve"> PAGEREF _Toc59488291 \h </w:instrText>
+            </w:r>
+            <w:r>
+              <w:rPr>
+                <w:webHidden/>
+              </w:rPr>
+            </w:r>
+            <w:r>
+              <w:rPr>
+                <w:webHidden/>
+              </w:rPr>
+              <w:fldChar w:fldCharType="separate"/>
+            </w:r>
+            <w:r>
+              <w:rPr>
+                <w:webHidden/>
+              </w:rPr>
+              <w:t>23</w:t>
             </w:r>
             <w:r>
               <w:rPr>
@@ -2525,65 +2695,49 @@
             <w:pStyle w:val="TOC2"/>
             <w:rPr>
               <w:rFonts w:asciiTheme="minorHAnsi" w:eastAsiaTheme="minorEastAsia" w:hAnsiTheme="minorHAnsi" w:cstheme="minorBidi"/>
-              <w:b w:val="0"/>
-              <w:bCs w:val="0"/>
             </w:rPr>
           </w:pPr>
-          <w:hyperlink w:anchor="_Toc59484863" w:history="1">
+          <w:hyperlink w:anchor="_Toc59488292" w:history="1">
             <w:r>
               <w:rPr>
                 <w:rStyle w:val="Hyperlink"/>
               </w:rPr>
-              <w:t>2.1.1</w:t>
-            </w:r>
-            <w:r>
-              <w:rPr>
-                <w:rFonts w:asciiTheme="minorHAnsi" w:eastAsiaTheme="minorEastAsia" w:hAnsiTheme="minorHAnsi" w:cstheme="minorBidi"/>
-                <w:b w:val="0"/>
-                <w:bCs w:val="0"/>
+              <w:t>2.2 Plataformas de desenvolvimento</w:t>
+            </w:r>
+            <w:r>
+              <w:rPr>
+                <w:webHidden/>
               </w:rPr>
               <w:tab/>
             </w:r>
             <w:r>
               <w:rPr>
-                <w:rStyle w:val="Hyperlink"/>
-              </w:rPr>
-              <w:t>Requisitos funcionais</w:t>
-            </w:r>
-            <w:r>
-              <w:rPr>
                 <w:webHidden/>
               </w:rPr>
-              <w:tab/>
+              <w:fldChar w:fldCharType="begin"/>
             </w:r>
             <w:r>
               <w:rPr>
                 <w:webHidden/>
               </w:rPr>
-              <w:fldChar w:fldCharType="begin"/>
+              <w:instrText xml:space="preserve"> PAGEREF _Toc59488292 \h </w:instrText>
             </w:r>
             <w:r>
               <w:rPr>
                 <w:webHidden/>
               </w:rPr>
-              <w:instrText xml:space="preserve"> PAGEREF _Toc59484863 \h </w:instrText>
             </w:r>
             <w:r>
               <w:rPr>
                 <w:webHidden/>
               </w:rPr>
+              <w:fldChar w:fldCharType="separate"/>
             </w:r>
             <w:r>
               <w:rPr>
                 <w:webHidden/>
               </w:rPr>
-              <w:fldChar w:fldCharType="separate"/>
-            </w:r>
-            <w:r>
-              <w:rPr>
-                <w:webHidden/>
-              </w:rPr>
-              <w:t>20</w:t>
+              <w:t>25</w:t>
             </w:r>
             <w:r>
               <w:rPr>
@@ -2598,16 +2752,15 @@
             <w:pStyle w:val="TOC2"/>
             <w:rPr>
               <w:rFonts w:asciiTheme="minorHAnsi" w:eastAsiaTheme="minorEastAsia" w:hAnsiTheme="minorHAnsi" w:cstheme="minorBidi"/>
-              <w:b w:val="0"/>
-              <w:bCs w:val="0"/>
             </w:rPr>
           </w:pPr>
-          <w:hyperlink w:anchor="_Toc59484864" w:history="1">
+          <w:hyperlink w:anchor="_Toc59488293" w:history="1">
             <w:r>
               <w:rPr>
                 <w:rStyle w:val="Hyperlink"/>
-              </w:rPr>
-              <w:t>2.1.2 Requisitos não funcionais</w:t>
+                <w:shd w:val="clear" w:color="auto" w:fill="FFFFFF"/>
+              </w:rPr>
+              <w:t>2.3 Introdução à base de dados</w:t>
             </w:r>
             <w:r>
               <w:rPr>
@@ -2625,7 +2778,7 @@
               <w:rPr>
                 <w:webHidden/>
               </w:rPr>
-              <w:instrText xml:space="preserve"> PAGEREF _Toc59484864 \h </w:instrText>
+              <w:instrText xml:space="preserve"> PAGEREF _Toc59488293 \h </w:instrText>
             </w:r>
             <w:r>
               <w:rPr>
@@ -2642,7 +2795,7 @@
               <w:rPr>
                 <w:webHidden/>
               </w:rPr>
-              <w:t>22</w:t>
+              <w:t>26</w:t>
             </w:r>
             <w:r>
               <w:rPr>
@@ -2657,17 +2810,15 @@
             <w:pStyle w:val="TOC2"/>
             <w:rPr>
               <w:rFonts w:asciiTheme="minorHAnsi" w:eastAsiaTheme="minorEastAsia" w:hAnsiTheme="minorHAnsi" w:cstheme="minorBidi"/>
-              <w:b w:val="0"/>
-              <w:bCs w:val="0"/>
             </w:rPr>
           </w:pPr>
-          <w:hyperlink w:anchor="_Toc59484865" w:history="1">
+          <w:hyperlink w:anchor="_Toc59488294" w:history="1">
             <w:r>
               <w:rPr>
                 <w:rStyle w:val="Hyperlink"/>
                 <w:shd w:val="clear" w:color="auto" w:fill="FFFFFF"/>
               </w:rPr>
-              <w:t>2.1.3 Diagrama de casos de uso</w:t>
+              <w:t>2.4 Introdução ao servidor (API)</w:t>
             </w:r>
             <w:r>
               <w:rPr>
@@ -2685,7 +2836,7 @@
               <w:rPr>
                 <w:webHidden/>
               </w:rPr>
-              <w:instrText xml:space="preserve"> PAGEREF _Toc59484865 \h </w:instrText>
+              <w:instrText xml:space="preserve"> PAGEREF _Toc59488294 \h </w:instrText>
             </w:r>
             <w:r>
               <w:rPr>
@@ -2702,7 +2853,7 @@
               <w:rPr>
                 <w:webHidden/>
               </w:rPr>
-              <w:t>23</w:t>
+              <w:t>29</w:t>
             </w:r>
             <w:r>
               <w:rPr>
@@ -2717,16 +2868,15 @@
             <w:pStyle w:val="TOC2"/>
             <w:rPr>
               <w:rFonts w:asciiTheme="minorHAnsi" w:eastAsiaTheme="minorEastAsia" w:hAnsiTheme="minorHAnsi" w:cstheme="minorBidi"/>
-              <w:b w:val="0"/>
-              <w:bCs w:val="0"/>
             </w:rPr>
           </w:pPr>
-          <w:hyperlink w:anchor="_Toc59484866" w:history="1">
+          <w:hyperlink w:anchor="_Toc59488295" w:history="1">
             <w:r>
               <w:rPr>
                 <w:rStyle w:val="Hyperlink"/>
-              </w:rPr>
-              <w:t>2.2 Plataformas de desenvolvimento</w:t>
+                <w:lang w:val="en-US"/>
+              </w:rPr>
+              <w:t>2.4.1 REST API (Representational State Transfer)</w:t>
             </w:r>
             <w:r>
               <w:rPr>
@@ -2744,7 +2894,7 @@
               <w:rPr>
                 <w:webHidden/>
               </w:rPr>
-              <w:instrText xml:space="preserve"> PAGEREF _Toc59484866 \h </w:instrText>
+              <w:instrText xml:space="preserve"> PAGEREF _Toc59488295 \h </w:instrText>
             </w:r>
             <w:r>
               <w:rPr>
@@ -2761,7 +2911,7 @@
               <w:rPr>
                 <w:webHidden/>
               </w:rPr>
-              <w:t>25</w:t>
+              <w:t>30</w:t>
             </w:r>
             <w:r>
               <w:rPr>
@@ -2776,17 +2926,14 @@
             <w:pStyle w:val="TOC2"/>
             <w:rPr>
               <w:rFonts w:asciiTheme="minorHAnsi" w:eastAsiaTheme="minorEastAsia" w:hAnsiTheme="minorHAnsi" w:cstheme="minorBidi"/>
-              <w:b w:val="0"/>
-              <w:bCs w:val="0"/>
             </w:rPr>
           </w:pPr>
-          <w:hyperlink w:anchor="_Toc59484867" w:history="1">
+          <w:hyperlink w:anchor="_Toc59488296" w:history="1">
             <w:r>
               <w:rPr>
                 <w:rStyle w:val="Hyperlink"/>
-                <w:shd w:val="clear" w:color="auto" w:fill="FFFFFF"/>
-              </w:rPr>
-              <w:t>2.3 Introdução à base de dados</w:t>
+              </w:rPr>
+              <w:t>2.4.2 Introdução ASP.NET Web API</w:t>
             </w:r>
             <w:r>
               <w:rPr>
@@ -2804,7 +2951,7 @@
               <w:rPr>
                 <w:webHidden/>
               </w:rPr>
-              <w:instrText xml:space="preserve"> PAGEREF _Toc59484867 \h </w:instrText>
+              <w:instrText xml:space="preserve"> PAGEREF _Toc59488296 \h </w:instrText>
             </w:r>
             <w:r>
               <w:rPr>
@@ -2821,7 +2968,7 @@
               <w:rPr>
                 <w:webHidden/>
               </w:rPr>
-              <w:t>26</w:t>
+              <w:t>32</w:t>
             </w:r>
             <w:r>
               <w:rPr>
@@ -2836,17 +2983,14 @@
             <w:pStyle w:val="TOC2"/>
             <w:rPr>
               <w:rFonts w:asciiTheme="minorHAnsi" w:eastAsiaTheme="minorEastAsia" w:hAnsiTheme="minorHAnsi" w:cstheme="minorBidi"/>
-              <w:b w:val="0"/>
-              <w:bCs w:val="0"/>
             </w:rPr>
           </w:pPr>
-          <w:hyperlink w:anchor="_Toc59484868" w:history="1">
+          <w:hyperlink w:anchor="_Toc59488297" w:history="1">
             <w:r>
               <w:rPr>
                 <w:rStyle w:val="Hyperlink"/>
-                <w:shd w:val="clear" w:color="auto" w:fill="FFFFFF"/>
-              </w:rPr>
-              <w:t>2.4 Introdução à API (back-end)</w:t>
+              </w:rPr>
+              <w:t>2.4.2.1 Controladores</w:t>
             </w:r>
             <w:r>
               <w:rPr>
@@ -2864,7 +3008,7 @@
               <w:rPr>
                 <w:webHidden/>
               </w:rPr>
-              <w:instrText xml:space="preserve"> PAGEREF _Toc59484868 \h </w:instrText>
+              <w:instrText xml:space="preserve"> PAGEREF _Toc59488297 \h </w:instrText>
             </w:r>
             <w:r>
               <w:rPr>
@@ -2881,7 +3025,7 @@
               <w:rPr>
                 <w:webHidden/>
               </w:rPr>
-              <w:t>29</w:t>
+              <w:t>33</w:t>
             </w:r>
             <w:r>
               <w:rPr>
@@ -2896,17 +3040,14 @@
             <w:pStyle w:val="TOC2"/>
             <w:rPr>
               <w:rFonts w:asciiTheme="minorHAnsi" w:eastAsiaTheme="minorEastAsia" w:hAnsiTheme="minorHAnsi" w:cstheme="minorBidi"/>
-              <w:b w:val="0"/>
-              <w:bCs w:val="0"/>
             </w:rPr>
           </w:pPr>
-          <w:hyperlink w:anchor="_Toc59484869" w:history="1">
+          <w:hyperlink w:anchor="_Toc59488298" w:history="1">
             <w:r>
               <w:rPr>
                 <w:rStyle w:val="Hyperlink"/>
-                <w:lang w:val="en-US"/>
-              </w:rPr>
-              <w:t>2.4.1 REST API (Representational State Transfer)</w:t>
+              </w:rPr>
+              <w:t>2.4.3 DTO</w:t>
             </w:r>
             <w:r>
               <w:rPr>
@@ -2924,7 +3065,7 @@
               <w:rPr>
                 <w:webHidden/>
               </w:rPr>
-              <w:instrText xml:space="preserve"> PAGEREF _Toc59484869 \h </w:instrText>
+              <w:instrText xml:space="preserve"> PAGEREF _Toc59488298 \h </w:instrText>
             </w:r>
             <w:r>
               <w:rPr>
@@ -2941,196 +3082,7 @@
               <w:rPr>
                 <w:webHidden/>
               </w:rPr>
-              <w:t>30</w:t>
-            </w:r>
-            <w:r>
-              <w:rPr>
-                <w:webHidden/>
-              </w:rPr>
-              <w:fldChar w:fldCharType="end"/>
-            </w:r>
-          </w:hyperlink>
-        </w:p>
-        <w:p>
-          <w:pPr>
-            <w:pStyle w:val="TOC2"/>
-            <w:rPr>
-              <w:rFonts w:asciiTheme="minorHAnsi" w:eastAsiaTheme="minorEastAsia" w:hAnsiTheme="minorHAnsi" w:cstheme="minorBidi"/>
-              <w:b w:val="0"/>
-              <w:bCs w:val="0"/>
-            </w:rPr>
-          </w:pPr>
-          <w:hyperlink w:anchor="_Toc59484870" w:history="1">
-            <w:r>
-              <w:rPr>
-                <w:rStyle w:val="Hyperlink"/>
-              </w:rPr>
-              <w:t xml:space="preserve">2.4.1 Modelo </w:t>
-            </w:r>
-            <w:r>
-              <w:rPr>
-                <w:rStyle w:val="Hyperlink"/>
-              </w:rPr>
-              <w:t>M</w:t>
-            </w:r>
-            <w:r>
-              <w:rPr>
-                <w:rStyle w:val="Hyperlink"/>
-              </w:rPr>
-              <w:t>VC</w:t>
-            </w:r>
-            <w:r>
-              <w:rPr>
-                <w:webHidden/>
-              </w:rPr>
-              <w:tab/>
-            </w:r>
-            <w:r>
-              <w:rPr>
-                <w:webHidden/>
-              </w:rPr>
-              <w:fldChar w:fldCharType="begin"/>
-            </w:r>
-            <w:r>
-              <w:rPr>
-                <w:webHidden/>
-              </w:rPr>
-              <w:instrText xml:space="preserve"> PAGEREF _Toc59484870 \h </w:instrText>
-            </w:r>
-            <w:r>
-              <w:rPr>
-                <w:webHidden/>
-              </w:rPr>
-            </w:r>
-            <w:r>
-              <w:rPr>
-                <w:webHidden/>
-              </w:rPr>
-              <w:fldChar w:fldCharType="separate"/>
-            </w:r>
-            <w:r>
-              <w:rPr>
-                <w:webHidden/>
-              </w:rPr>
-              <w:t>32</w:t>
-            </w:r>
-            <w:r>
-              <w:rPr>
-                <w:webHidden/>
-              </w:rPr>
-              <w:fldChar w:fldCharType="end"/>
-            </w:r>
-          </w:hyperlink>
-        </w:p>
-        <w:p>
-          <w:pPr>
-            <w:pStyle w:val="TOC2"/>
-            <w:rPr>
-              <w:rFonts w:asciiTheme="minorHAnsi" w:eastAsiaTheme="minorEastAsia" w:hAnsiTheme="minorHAnsi" w:cstheme="minorBidi"/>
-              <w:b w:val="0"/>
-              <w:bCs w:val="0"/>
-            </w:rPr>
-          </w:pPr>
-          <w:hyperlink w:anchor="_Toc59484871" w:history="1">
-            <w:r>
-              <w:rPr>
-                <w:rStyle w:val="Hyperlink"/>
-              </w:rPr>
-              <w:t>2.4.2 Controladores</w:t>
-            </w:r>
-            <w:r>
-              <w:rPr>
-                <w:webHidden/>
-              </w:rPr>
-              <w:tab/>
-            </w:r>
-            <w:r>
-              <w:rPr>
-                <w:webHidden/>
-              </w:rPr>
-              <w:fldChar w:fldCharType="begin"/>
-            </w:r>
-            <w:r>
-              <w:rPr>
-                <w:webHidden/>
-              </w:rPr>
-              <w:instrText xml:space="preserve"> PAGEREF _Toc59484871 \h </w:instrText>
-            </w:r>
-            <w:r>
-              <w:rPr>
-                <w:webHidden/>
-              </w:rPr>
-            </w:r>
-            <w:r>
-              <w:rPr>
-                <w:webHidden/>
-              </w:rPr>
-              <w:fldChar w:fldCharType="separate"/>
-            </w:r>
-            <w:r>
-              <w:rPr>
-                <w:webHidden/>
-              </w:rPr>
-              <w:t>32</w:t>
-            </w:r>
-            <w:r>
-              <w:rPr>
-                <w:webHidden/>
-              </w:rPr>
-              <w:fldChar w:fldCharType="end"/>
-            </w:r>
-          </w:hyperlink>
-        </w:p>
-        <w:p>
-          <w:pPr>
-            <w:pStyle w:val="TOC2"/>
-            <w:rPr>
-              <w:rFonts w:asciiTheme="minorHAnsi" w:eastAsiaTheme="minorEastAsia" w:hAnsiTheme="minorHAnsi" w:cstheme="minorBidi"/>
-              <w:b w:val="0"/>
-              <w:bCs w:val="0"/>
-            </w:rPr>
-          </w:pPr>
-          <w:hyperlink w:anchor="_Toc59484872" w:history="1">
-            <w:r>
-              <w:rPr>
-                <w:rStyle w:val="Hyperlink"/>
-              </w:rPr>
-              <w:t>2.4.3 DTO</w:t>
-            </w:r>
-            <w:r>
-              <w:rPr>
-                <w:webHidden/>
-              </w:rPr>
-              <w:tab/>
-            </w:r>
-            <w:r>
-              <w:rPr>
-                <w:webHidden/>
-              </w:rPr>
-              <w:fldChar w:fldCharType="begin"/>
-            </w:r>
-            <w:r>
-              <w:rPr>
-                <w:webHidden/>
-              </w:rPr>
-              <w:instrText xml:space="preserve"> PAGEREF _Toc59484872 \h </w:instrText>
-            </w:r>
-            <w:r>
-              <w:rPr>
-                <w:webHidden/>
-              </w:rPr>
-            </w:r>
-            <w:r>
-              <w:rPr>
-                <w:webHidden/>
-              </w:rPr>
-              <w:fldChar w:fldCharType="separate"/>
-            </w:r>
-            <w:r>
-              <w:rPr>
-                <w:webHidden/>
-              </w:rPr>
-              <w:t>34</w:t>
+              <w:t>36</w:t>
             </w:r>
             <w:r>
               <w:rPr>
@@ -3166,17 +3118,13 @@
     <w:p/>
     <w:p/>
     <w:p/>
-    <w:p/>
-    <w:p/>
-    <w:p/>
-    <w:p/>
     <w:p>
       <w:pPr>
         <w:pStyle w:val="Heading3"/>
         <w:ind w:left="0"/>
       </w:pPr>
       <w:bookmarkStart w:id="4" w:name="_ÍNDICE_DE_FIGURAS"/>
-      <w:bookmarkStart w:id="5" w:name="_Toc59484853"/>
+      <w:bookmarkStart w:id="5" w:name="_Toc59488279"/>
       <w:bookmarkEnd w:id="4"/>
       <w:r>
         <w:t>ÍNDICE DE FIGURAS</w:t>
@@ -3559,8 +3507,9 @@
         <w:pStyle w:val="Heading3"/>
         <w:ind w:left="0"/>
       </w:pPr>
-      <w:bookmarkStart w:id="6" w:name="_Toc59484854"/>
-      <w:r>
+      <w:bookmarkStart w:id="6" w:name="_Toc59488280"/>
+      <w:r>
+        <w:lastRenderedPageBreak/>
         <w:t>ÍNDICE DE TABELAS</w:t>
       </w:r>
       <w:bookmarkEnd w:id="6"/>
@@ -3823,7 +3772,7 @@
         <w:pStyle w:val="Heading3"/>
         <w:ind w:left="0"/>
       </w:pPr>
-      <w:bookmarkStart w:id="7" w:name="_Toc59484855"/>
+      <w:bookmarkStart w:id="7" w:name="_Toc59488281"/>
       <w:r>
         <w:lastRenderedPageBreak/>
         <w:t>Glossário</w:t>
@@ -4486,7 +4435,7 @@
         <w:pStyle w:val="Heading3"/>
         <w:ind w:left="0"/>
       </w:pPr>
-      <w:bookmarkStart w:id="8" w:name="_Toc59484856"/>
+      <w:bookmarkStart w:id="8" w:name="_Toc59488282"/>
       <w:r>
         <w:lastRenderedPageBreak/>
         <w:t>Siglas e Acrónimos</w:t>
@@ -5140,7 +5089,7 @@
           <w:color w:val="auto"/>
         </w:rPr>
       </w:pPr>
-      <w:bookmarkStart w:id="9" w:name="_Toc59484857"/>
+      <w:bookmarkStart w:id="9" w:name="_Toc59488283"/>
       <w:r>
         <w:rPr>
           <w:rFonts w:ascii="Arial" w:hAnsi="Arial" w:cs="Arial"/>
@@ -5365,7 +5314,7 @@
           <w:szCs w:val="24"/>
         </w:rPr>
       </w:pPr>
-      <w:bookmarkStart w:id="10" w:name="_Toc59484858"/>
+      <w:bookmarkStart w:id="10" w:name="_Toc59488284"/>
       <w:r>
         <w:rPr>
           <w:rFonts w:ascii="Arial" w:hAnsi="Arial" w:cs="Arial"/>
@@ -6255,7 +6204,7 @@
           <w:szCs w:val="24"/>
         </w:rPr>
       </w:pPr>
-      <w:bookmarkStart w:id="15" w:name="_Toc59484859"/>
+      <w:bookmarkStart w:id="15" w:name="_Toc59488285"/>
       <w:r>
         <w:rPr>
           <w:rFonts w:ascii="Arial" w:hAnsi="Arial" w:cs="Arial"/>
@@ -6657,7 +6606,7 @@
           <w:shd w:val="clear" w:color="auto" w:fill="FFFFFF"/>
         </w:rPr>
       </w:pPr>
-      <w:bookmarkStart w:id="16" w:name="_Toc59484860"/>
+      <w:bookmarkStart w:id="16" w:name="_Toc59488286"/>
       <w:r>
         <w:rPr>
           <w:rFonts w:ascii="Arial" w:hAnsi="Arial" w:cs="Arial"/>
@@ -6851,7 +6800,7 @@
           <w:shd w:val="clear" w:color="auto" w:fill="FFFFFF"/>
         </w:rPr>
       </w:pPr>
-      <w:bookmarkStart w:id="17" w:name="_Toc59484861"/>
+      <w:bookmarkStart w:id="17" w:name="_Toc59488287"/>
       <w:r>
         <w:rPr>
           <w:rFonts w:ascii="Arial" w:hAnsi="Arial" w:cs="Arial"/>
@@ -7273,7 +7222,7 @@
           <w:lang w:eastAsia="pt-PT"/>
         </w:rPr>
       </w:pPr>
-      <w:bookmarkStart w:id="19" w:name="_Toc59484862"/>
+      <w:bookmarkStart w:id="19" w:name="_Toc59488288"/>
       <w:r>
         <w:rPr>
           <w:rFonts w:ascii="Arial" w:hAnsi="Arial" w:cs="Arial"/>
@@ -7799,7 +7748,7 @@
           <w:lang w:eastAsia="pt-PT"/>
         </w:rPr>
       </w:pPr>
-      <w:bookmarkStart w:id="20" w:name="_Toc59484863"/>
+      <w:bookmarkStart w:id="20" w:name="_Toc59488289"/>
       <w:r>
         <w:rPr>
           <w:rFonts w:ascii="Arial" w:hAnsi="Arial" w:cs="Arial"/>
@@ -12197,7 +12146,7 @@
           <w:lang w:eastAsia="pt-PT"/>
         </w:rPr>
       </w:pPr>
-      <w:bookmarkStart w:id="24" w:name="_Toc59484864"/>
+      <w:bookmarkStart w:id="24" w:name="_Toc59488290"/>
       <w:r>
         <w:rPr>
           <w:rFonts w:ascii="Arial" w:hAnsi="Arial" w:cs="Arial"/>
@@ -13438,7 +13387,7 @@
           <w:shd w:val="clear" w:color="auto" w:fill="FFFFFF"/>
         </w:rPr>
       </w:pPr>
-      <w:bookmarkStart w:id="26" w:name="_Toc59484865"/>
+      <w:bookmarkStart w:id="26" w:name="_Toc59488291"/>
       <w:r>
         <w:rPr>
           <w:rFonts w:ascii="Arial" w:hAnsi="Arial" w:cs="Arial"/>
@@ -13758,27 +13707,14 @@
                             <w:r>
                               <w:t xml:space="preserve">Figura </w:t>
                             </w:r>
-                            <w:r>
-                              <w:fldChar w:fldCharType="begin"/>
-                            </w:r>
-                            <w:r>
-                              <w:instrText xml:space="preserve"> SEQ Figura \* ARABIC </w:instrText>
-                            </w:r>
-                            <w:r>
-                              <w:fldChar w:fldCharType="separate"/>
-                            </w:r>
-                            <w:r>
-                              <w:rPr>
-                                <w:noProof/>
-                              </w:rPr>
-                              <w:t>3</w:t>
-                            </w:r>
-                            <w:r>
-                              <w:rPr>
-                                <w:noProof/>
-                              </w:rPr>
-                              <w:fldChar w:fldCharType="end"/>
-                            </w:r>
+                            <w:fldSimple w:instr=" SEQ Figura \* ARABIC ">
+                              <w:r>
+                                <w:rPr>
+                                  <w:noProof/>
+                                </w:rPr>
+                                <w:t>3</w:t>
+                              </w:r>
+                            </w:fldSimple>
                             <w:r>
                               <w:t xml:space="preserve"> - Diagrama caso de uso</w:t>
                             </w:r>
@@ -13818,27 +13754,14 @@
                       <w:r>
                         <w:t xml:space="preserve">Figura </w:t>
                       </w:r>
-                      <w:r>
-                        <w:fldChar w:fldCharType="begin"/>
-                      </w:r>
-                      <w:r>
-                        <w:instrText xml:space="preserve"> SEQ Figura \* ARABIC </w:instrText>
-                      </w:r>
-                      <w:r>
-                        <w:fldChar w:fldCharType="separate"/>
-                      </w:r>
-                      <w:r>
-                        <w:rPr>
-                          <w:noProof/>
-                        </w:rPr>
-                        <w:t>3</w:t>
-                      </w:r>
-                      <w:r>
-                        <w:rPr>
-                          <w:noProof/>
-                        </w:rPr>
-                        <w:fldChar w:fldCharType="end"/>
-                      </w:r>
+                      <w:fldSimple w:instr=" SEQ Figura \* ARABIC ">
+                        <w:r>
+                          <w:rPr>
+                            <w:noProof/>
+                          </w:rPr>
+                          <w:t>3</w:t>
+                        </w:r>
+                      </w:fldSimple>
                       <w:r>
                         <w:t xml:space="preserve"> - Diagrama caso de uso</w:t>
                       </w:r>
@@ -14520,7 +14443,7 @@
           <w:szCs w:val="24"/>
         </w:rPr>
       </w:pPr>
-      <w:bookmarkStart w:id="29" w:name="_Toc59484866"/>
+      <w:bookmarkStart w:id="29" w:name="_Toc59488292"/>
       <w:r>
         <w:rPr>
           <w:rFonts w:ascii="Arial" w:hAnsi="Arial" w:cs="Arial"/>
@@ -14671,27 +14594,14 @@
                             <w:r>
                               <w:t xml:space="preserve">Figura </w:t>
                             </w:r>
-                            <w:r>
-                              <w:fldChar w:fldCharType="begin"/>
-                            </w:r>
-                            <w:r>
-                              <w:instrText xml:space="preserve"> SEQ Figura \* ARABIC </w:instrText>
-                            </w:r>
-                            <w:r>
-                              <w:fldChar w:fldCharType="separate"/>
-                            </w:r>
-                            <w:r>
-                              <w:rPr>
-                                <w:noProof/>
-                              </w:rPr>
-                              <w:t>4</w:t>
-                            </w:r>
-                            <w:r>
-                              <w:rPr>
-                                <w:noProof/>
-                              </w:rPr>
-                              <w:fldChar w:fldCharType="end"/>
-                            </w:r>
+                            <w:fldSimple w:instr=" SEQ Figura \* ARABIC ">
+                              <w:r>
+                                <w:rPr>
+                                  <w:noProof/>
+                                </w:rPr>
+                                <w:t>4</w:t>
+                              </w:r>
+                            </w:fldSimple>
                             <w:r>
                               <w:t xml:space="preserve"> - Logótipo Visual Studio</w:t>
                             </w:r>
@@ -14725,27 +14635,14 @@
                       <w:r>
                         <w:t xml:space="preserve">Figura </w:t>
                       </w:r>
-                      <w:r>
-                        <w:fldChar w:fldCharType="begin"/>
-                      </w:r>
-                      <w:r>
-                        <w:instrText xml:space="preserve"> SEQ Figura \* ARABIC </w:instrText>
-                      </w:r>
-                      <w:r>
-                        <w:fldChar w:fldCharType="separate"/>
-                      </w:r>
-                      <w:r>
-                        <w:rPr>
-                          <w:noProof/>
-                        </w:rPr>
-                        <w:t>4</w:t>
-                      </w:r>
-                      <w:r>
-                        <w:rPr>
-                          <w:noProof/>
-                        </w:rPr>
-                        <w:fldChar w:fldCharType="end"/>
-                      </w:r>
+                      <w:fldSimple w:instr=" SEQ Figura \* ARABIC ">
+                        <w:r>
+                          <w:rPr>
+                            <w:noProof/>
+                          </w:rPr>
+                          <w:t>4</w:t>
+                        </w:r>
+                      </w:fldSimple>
                       <w:r>
                         <w:t xml:space="preserve"> - Logótipo Visual Studio</w:t>
                       </w:r>
@@ -14948,27 +14845,14 @@
                             <w:r>
                               <w:t xml:space="preserve">Figura </w:t>
                             </w:r>
-                            <w:r>
-                              <w:fldChar w:fldCharType="begin"/>
-                            </w:r>
-                            <w:r>
-                              <w:instrText xml:space="preserve"> SEQ Figura \* ARABIC </w:instrText>
-                            </w:r>
-                            <w:r>
-                              <w:fldChar w:fldCharType="separate"/>
-                            </w:r>
-                            <w:r>
-                              <w:rPr>
-                                <w:noProof/>
-                              </w:rPr>
-                              <w:t>5</w:t>
-                            </w:r>
-                            <w:r>
-                              <w:rPr>
-                                <w:noProof/>
-                              </w:rPr>
-                              <w:fldChar w:fldCharType="end"/>
-                            </w:r>
+                            <w:fldSimple w:instr=" SEQ Figura \* ARABIC ">
+                              <w:r>
+                                <w:rPr>
+                                  <w:noProof/>
+                                </w:rPr>
+                                <w:t>5</w:t>
+                              </w:r>
+                            </w:fldSimple>
                             <w:r>
                               <w:t xml:space="preserve"> - Logótipo SQL Server</w:t>
                             </w:r>
@@ -15005,27 +14889,14 @@
                       <w:r>
                         <w:t xml:space="preserve">Figura </w:t>
                       </w:r>
-                      <w:r>
-                        <w:fldChar w:fldCharType="begin"/>
-                      </w:r>
-                      <w:r>
-                        <w:instrText xml:space="preserve"> SEQ Figura \* ARABIC </w:instrText>
-                      </w:r>
-                      <w:r>
-                        <w:fldChar w:fldCharType="separate"/>
-                      </w:r>
-                      <w:r>
-                        <w:rPr>
-                          <w:noProof/>
-                        </w:rPr>
-                        <w:t>5</w:t>
-                      </w:r>
-                      <w:r>
-                        <w:rPr>
-                          <w:noProof/>
-                        </w:rPr>
-                        <w:fldChar w:fldCharType="end"/>
-                      </w:r>
+                      <w:fldSimple w:instr=" SEQ Figura \* ARABIC ">
+                        <w:r>
+                          <w:rPr>
+                            <w:noProof/>
+                          </w:rPr>
+                          <w:t>5</w:t>
+                        </w:r>
+                      </w:fldSimple>
                       <w:r>
                         <w:t xml:space="preserve"> - Logótipo SQL Server</w:t>
                       </w:r>
@@ -15263,27 +15134,14 @@
                             <w:r>
                               <w:t xml:space="preserve">Figura </w:t>
                             </w:r>
-                            <w:r>
-                              <w:fldChar w:fldCharType="begin"/>
-                            </w:r>
-                            <w:r>
-                              <w:instrText xml:space="preserve"> SEQ Figura \* ARABIC </w:instrText>
-                            </w:r>
-                            <w:r>
-                              <w:fldChar w:fldCharType="separate"/>
-                            </w:r>
-                            <w:r>
-                              <w:rPr>
-                                <w:noProof/>
-                              </w:rPr>
-                              <w:t>6</w:t>
-                            </w:r>
-                            <w:r>
-                              <w:rPr>
-                                <w:noProof/>
-                              </w:rPr>
-                              <w:fldChar w:fldCharType="end"/>
-                            </w:r>
+                            <w:fldSimple w:instr=" SEQ Figura \* ARABIC ">
+                              <w:r>
+                                <w:rPr>
+                                  <w:noProof/>
+                                </w:rPr>
+                                <w:t>6</w:t>
+                              </w:r>
+                            </w:fldSimple>
                             <w:r>
                               <w:t xml:space="preserve"> - Logótipo Visual Studio Code</w:t>
                             </w:r>
@@ -15323,27 +15181,14 @@
                       <w:r>
                         <w:t xml:space="preserve">Figura </w:t>
                       </w:r>
-                      <w:r>
-                        <w:fldChar w:fldCharType="begin"/>
-                      </w:r>
-                      <w:r>
-                        <w:instrText xml:space="preserve"> SEQ Figura \* ARABIC </w:instrText>
-                      </w:r>
-                      <w:r>
-                        <w:fldChar w:fldCharType="separate"/>
-                      </w:r>
-                      <w:r>
-                        <w:rPr>
-                          <w:noProof/>
-                        </w:rPr>
-                        <w:t>6</w:t>
-                      </w:r>
-                      <w:r>
-                        <w:rPr>
-                          <w:noProof/>
-                        </w:rPr>
-                        <w:fldChar w:fldCharType="end"/>
-                      </w:r>
+                      <w:fldSimple w:instr=" SEQ Figura \* ARABIC ">
+                        <w:r>
+                          <w:rPr>
+                            <w:noProof/>
+                          </w:rPr>
+                          <w:t>6</w:t>
+                        </w:r>
+                      </w:fldSimple>
                       <w:r>
                         <w:t xml:space="preserve"> - Logótipo Visual Studio Code</w:t>
                       </w:r>
@@ -15595,27 +15440,14 @@
                             <w:r>
                               <w:t xml:space="preserve">Figura </w:t>
                             </w:r>
-                            <w:r>
-                              <w:fldChar w:fldCharType="begin"/>
-                            </w:r>
-                            <w:r>
-                              <w:instrText xml:space="preserve"> SEQ Figura \* ARABIC </w:instrText>
-                            </w:r>
-                            <w:r>
-                              <w:fldChar w:fldCharType="separate"/>
-                            </w:r>
-                            <w:r>
-                              <w:rPr>
-                                <w:noProof/>
-                              </w:rPr>
-                              <w:t>7</w:t>
-                            </w:r>
-                            <w:r>
-                              <w:rPr>
-                                <w:noProof/>
-                              </w:rPr>
-                              <w:fldChar w:fldCharType="end"/>
-                            </w:r>
+                            <w:fldSimple w:instr=" SEQ Figura \* ARABIC ">
+                              <w:r>
+                                <w:rPr>
+                                  <w:noProof/>
+                                </w:rPr>
+                                <w:t>7</w:t>
+                              </w:r>
+                            </w:fldSimple>
                             <w:r>
                               <w:t xml:space="preserve"> - Logótipo Angular</w:t>
                             </w:r>
@@ -15657,27 +15489,14 @@
                       <w:r>
                         <w:t xml:space="preserve">Figura </w:t>
                       </w:r>
-                      <w:r>
-                        <w:fldChar w:fldCharType="begin"/>
-                      </w:r>
-                      <w:r>
-                        <w:instrText xml:space="preserve"> SEQ Figura \* ARABIC </w:instrText>
-                      </w:r>
-                      <w:r>
-                        <w:fldChar w:fldCharType="separate"/>
-                      </w:r>
-                      <w:r>
-                        <w:rPr>
-                          <w:noProof/>
-                        </w:rPr>
-                        <w:t>7</w:t>
-                      </w:r>
-                      <w:r>
-                        <w:rPr>
-                          <w:noProof/>
-                        </w:rPr>
-                        <w:fldChar w:fldCharType="end"/>
-                      </w:r>
+                      <w:fldSimple w:instr=" SEQ Figura \* ARABIC ">
+                        <w:r>
+                          <w:rPr>
+                            <w:noProof/>
+                          </w:rPr>
+                          <w:t>7</w:t>
+                        </w:r>
+                      </w:fldSimple>
                       <w:r>
                         <w:t xml:space="preserve"> - Logótipo Angular</w:t>
                       </w:r>
@@ -15748,7 +15567,7 @@
           <w:shd w:val="clear" w:color="auto" w:fill="FFFFFF"/>
         </w:rPr>
       </w:pPr>
-      <w:bookmarkStart w:id="30" w:name="_Toc59484867"/>
+      <w:bookmarkStart w:id="30" w:name="_Toc59488293"/>
       <w:r>
         <w:rPr>
           <w:rFonts w:ascii="Arial" w:hAnsi="Arial" w:cs="Arial"/>
@@ -15889,27 +15708,14 @@
                             <w:r>
                               <w:t xml:space="preserve">Figura </w:t>
                             </w:r>
-                            <w:r>
-                              <w:fldChar w:fldCharType="begin"/>
-                            </w:r>
-                            <w:r>
-                              <w:instrText xml:space="preserve"> SEQ Figura \* ARABIC </w:instrText>
-                            </w:r>
-                            <w:r>
-                              <w:fldChar w:fldCharType="separate"/>
-                            </w:r>
-                            <w:r>
-                              <w:rPr>
-                                <w:noProof/>
-                              </w:rPr>
-                              <w:t>8</w:t>
-                            </w:r>
-                            <w:r>
-                              <w:rPr>
-                                <w:noProof/>
-                              </w:rPr>
-                              <w:fldChar w:fldCharType="end"/>
-                            </w:r>
+                            <w:fldSimple w:instr=" SEQ Figura \* ARABIC ">
+                              <w:r>
+                                <w:rPr>
+                                  <w:noProof/>
+                                </w:rPr>
+                                <w:t>8</w:t>
+                              </w:r>
+                            </w:fldSimple>
                             <w:r>
                               <w:t xml:space="preserve"> - Criação da API (Visual Studio)</w:t>
                             </w:r>
@@ -15947,27 +15753,14 @@
                       <w:r>
                         <w:t xml:space="preserve">Figura </w:t>
                       </w:r>
-                      <w:r>
-                        <w:fldChar w:fldCharType="begin"/>
-                      </w:r>
-                      <w:r>
-                        <w:instrText xml:space="preserve"> SEQ Figura \* ARABIC </w:instrText>
-                      </w:r>
-                      <w:r>
-                        <w:fldChar w:fldCharType="separate"/>
-                      </w:r>
-                      <w:r>
-                        <w:rPr>
-                          <w:noProof/>
-                        </w:rPr>
-                        <w:t>8</w:t>
-                      </w:r>
-                      <w:r>
-                        <w:rPr>
-                          <w:noProof/>
-                        </w:rPr>
-                        <w:fldChar w:fldCharType="end"/>
-                      </w:r>
+                      <w:fldSimple w:instr=" SEQ Figura \* ARABIC ">
+                        <w:r>
+                          <w:rPr>
+                            <w:noProof/>
+                          </w:rPr>
+                          <w:t>8</w:t>
+                        </w:r>
+                      </w:fldSimple>
                       <w:r>
                         <w:t xml:space="preserve"> - Criação da API (Visual Studio)</w:t>
                       </w:r>
@@ -16604,27 +16397,14 @@
                             <w:r>
                               <w:t xml:space="preserve">Figura </w:t>
                             </w:r>
-                            <w:r>
-                              <w:fldChar w:fldCharType="begin"/>
-                            </w:r>
-                            <w:r>
-                              <w:instrText xml:space="preserve"> SEQ Figura \* ARABIC </w:instrText>
-                            </w:r>
-                            <w:r>
-                              <w:fldChar w:fldCharType="separate"/>
-                            </w:r>
-                            <w:r>
-                              <w:rPr>
-                                <w:noProof/>
-                              </w:rPr>
-                              <w:t>9</w:t>
-                            </w:r>
-                            <w:r>
-                              <w:rPr>
-                                <w:noProof/>
-                              </w:rPr>
-                              <w:fldChar w:fldCharType="end"/>
-                            </w:r>
+                            <w:fldSimple w:instr=" SEQ Figura \* ARABIC ">
+                              <w:r>
+                                <w:rPr>
+                                  <w:noProof/>
+                                </w:rPr>
+                                <w:t>9</w:t>
+                              </w:r>
+                            </w:fldSimple>
                             <w:r>
                               <w:t xml:space="preserve"> - Base de dados do projeto</w:t>
                             </w:r>
@@ -16662,27 +16442,14 @@
                       <w:r>
                         <w:t xml:space="preserve">Figura </w:t>
                       </w:r>
-                      <w:r>
-                        <w:fldChar w:fldCharType="begin"/>
-                      </w:r>
-                      <w:r>
-                        <w:instrText xml:space="preserve"> SEQ Figura \* ARABIC </w:instrText>
-                      </w:r>
-                      <w:r>
-                        <w:fldChar w:fldCharType="separate"/>
-                      </w:r>
-                      <w:r>
-                        <w:rPr>
-                          <w:noProof/>
-                        </w:rPr>
-                        <w:t>9</w:t>
-                      </w:r>
-                      <w:r>
-                        <w:rPr>
-                          <w:noProof/>
-                        </w:rPr>
-                        <w:fldChar w:fldCharType="end"/>
-                      </w:r>
+                      <w:fldSimple w:instr=" SEQ Figura \* ARABIC ">
+                        <w:r>
+                          <w:rPr>
+                            <w:noProof/>
+                          </w:rPr>
+                          <w:t>9</w:t>
+                        </w:r>
+                      </w:fldSimple>
                       <w:r>
                         <w:t xml:space="preserve"> - Base de dados do projeto</w:t>
                       </w:r>
@@ -16827,27 +16594,14 @@
                             <w:r>
                               <w:t xml:space="preserve">Figura </w:t>
                             </w:r>
-                            <w:r>
-                              <w:fldChar w:fldCharType="begin"/>
-                            </w:r>
-                            <w:r>
-                              <w:instrText xml:space="preserve"> SEQ Figura \* ARABIC </w:instrText>
-                            </w:r>
-                            <w:r>
-                              <w:fldChar w:fldCharType="separate"/>
-                            </w:r>
-                            <w:r>
-                              <w:rPr>
-                                <w:noProof/>
-                              </w:rPr>
-                              <w:t>10</w:t>
-                            </w:r>
-                            <w:r>
-                              <w:rPr>
-                                <w:noProof/>
-                              </w:rPr>
-                              <w:fldChar w:fldCharType="end"/>
-                            </w:r>
+                            <w:fldSimple w:instr=" SEQ Figura \* ARABIC ">
+                              <w:r>
+                                <w:rPr>
+                                  <w:noProof/>
+                                </w:rPr>
+                                <w:t>10</w:t>
+                              </w:r>
+                            </w:fldSimple>
                             <w:r>
                               <w:t xml:space="preserve"> - Base de dados da aplicação</w:t>
                             </w:r>
@@ -16885,27 +16639,14 @@
                       <w:r>
                         <w:t xml:space="preserve">Figura </w:t>
                       </w:r>
-                      <w:r>
-                        <w:fldChar w:fldCharType="begin"/>
-                      </w:r>
-                      <w:r>
-                        <w:instrText xml:space="preserve"> SEQ Figura \* ARABIC </w:instrText>
-                      </w:r>
-                      <w:r>
-                        <w:fldChar w:fldCharType="separate"/>
-                      </w:r>
-                      <w:r>
-                        <w:rPr>
-                          <w:noProof/>
-                        </w:rPr>
-                        <w:t>10</w:t>
-                      </w:r>
-                      <w:r>
-                        <w:rPr>
-                          <w:noProof/>
-                        </w:rPr>
-                        <w:fldChar w:fldCharType="end"/>
-                      </w:r>
+                      <w:fldSimple w:instr=" SEQ Figura \* ARABIC ">
+                        <w:r>
+                          <w:rPr>
+                            <w:noProof/>
+                          </w:rPr>
+                          <w:t>10</w:t>
+                        </w:r>
+                      </w:fldSimple>
                       <w:r>
                         <w:t xml:space="preserve"> - Base de dados da aplicação</w:t>
                       </w:r>
@@ -17277,7 +17018,7 @@
           <w:shd w:val="clear" w:color="auto" w:fill="FFFFFF"/>
         </w:rPr>
       </w:pPr>
-      <w:bookmarkStart w:id="31" w:name="_Toc59484868"/>
+      <w:bookmarkStart w:id="31" w:name="_Toc59488294"/>
       <w:r>
         <w:rPr>
           <w:rFonts w:ascii="Arial" w:hAnsi="Arial" w:cs="Arial"/>
@@ -17940,24 +17681,14 @@
                             <w:r>
                               <w:t xml:space="preserve">Figura </w:t>
                             </w:r>
-                            <w:r>
-                              <w:fldChar w:fldCharType="begin"/>
-                            </w:r>
-                            <w:r>
-                              <w:instrText xml:space="preserve"> SEQ Figura \* ARABIC </w:instrText>
-                            </w:r>
-                            <w:r>
-                              <w:fldChar w:fldCharType="separate"/>
-                            </w:r>
-                            <w:r>
-                              <w:rPr>
-                                <w:noProof/>
-                              </w:rPr>
-                              <w:t>11</w:t>
-                            </w:r>
-                            <w:r>
-                              <w:fldChar w:fldCharType="end"/>
-                            </w:r>
+                            <w:fldSimple w:instr=" SEQ Figura \* ARABIC ">
+                              <w:r>
+                                <w:rPr>
+                                  <w:noProof/>
+                                </w:rPr>
+                                <w:t>11</w:t>
+                              </w:r>
+                            </w:fldSimple>
                             <w:r>
                               <w:t xml:space="preserve"> - Modelo cliente-servidor</w:t>
                             </w:r>
@@ -17995,24 +17726,14 @@
                       <w:r>
                         <w:t xml:space="preserve">Figura </w:t>
                       </w:r>
-                      <w:r>
-                        <w:fldChar w:fldCharType="begin"/>
-                      </w:r>
-                      <w:r>
-                        <w:instrText xml:space="preserve"> SEQ Figura \* ARABIC </w:instrText>
-                      </w:r>
-                      <w:r>
-                        <w:fldChar w:fldCharType="separate"/>
-                      </w:r>
-                      <w:r>
-                        <w:rPr>
-                          <w:noProof/>
-                        </w:rPr>
-                        <w:t>11</w:t>
-                      </w:r>
-                      <w:r>
-                        <w:fldChar w:fldCharType="end"/>
-                      </w:r>
+                      <w:fldSimple w:instr=" SEQ Figura \* ARABIC ">
+                        <w:r>
+                          <w:rPr>
+                            <w:noProof/>
+                          </w:rPr>
+                          <w:t>11</w:t>
+                        </w:r>
+                      </w:fldSimple>
                       <w:r>
                         <w:t xml:space="preserve"> - Modelo cliente-servidor</w:t>
                       </w:r>
@@ -18202,7 +17923,7 @@
           <w:lang w:val="en-US"/>
         </w:rPr>
       </w:pPr>
-      <w:bookmarkStart w:id="32" w:name="_Toc59484869"/>
+      <w:bookmarkStart w:id="32" w:name="_Toc59488295"/>
       <w:r>
         <w:rPr>
           <w:rFonts w:ascii="Arial" w:hAnsi="Arial" w:cs="Arial"/>
@@ -18248,17 +17969,7 @@
           <w:sz w:val="24"/>
           <w:szCs w:val="24"/>
         </w:rPr>
-        <w:t>R</w:t>
-      </w:r>
-      <w:r>
-        <w:rPr>
-          <w:rFonts w:ascii="Arial" w:hAnsi="Arial" w:cs="Arial"/>
-          <w:i/>
-          <w:iCs/>
-          <w:sz w:val="24"/>
-          <w:szCs w:val="24"/>
-        </w:rPr>
-        <w:t>epresentational State Transfer</w:t>
+        <w:t>Representational State Transfer</w:t>
       </w:r>
       <w:r>
         <w:rPr>
@@ -18428,15 +18139,7 @@
           <w:sz w:val="24"/>
           <w:szCs w:val="24"/>
         </w:rPr>
-        <w:t>um controlador</w:t>
-      </w:r>
-      <w:r>
-        <w:rPr>
-          <w:rFonts w:ascii="Arial" w:hAnsi="Arial" w:cs="Arial"/>
-          <w:sz w:val="24"/>
-          <w:szCs w:val="24"/>
-        </w:rPr>
-        <w:t xml:space="preserve">. Todos os </w:t>
+        <w:t xml:space="preserve">um controlador. Todos os </w:t>
       </w:r>
       <w:r>
         <w:rPr>
@@ -18677,24 +18380,14 @@
       <w:r>
         <w:t xml:space="preserve">      Tabela </w:t>
       </w:r>
-      <w:r>
-        <w:fldChar w:fldCharType="begin"/>
-      </w:r>
-      <w:r>
-        <w:instrText xml:space="preserve"> SEQ Tabela \* ARABIC </w:instrText>
-      </w:r>
-      <w:r>
-        <w:fldChar w:fldCharType="separate"/>
-      </w:r>
-      <w:r>
-        <w:rPr>
-          <w:noProof/>
-        </w:rPr>
-        <w:t>3</w:t>
-      </w:r>
-      <w:r>
-        <w:fldChar w:fldCharType="end"/>
-      </w:r>
+      <w:fldSimple w:instr=" SEQ Tabela \* ARABIC ">
+        <w:r>
+          <w:rPr>
+            <w:noProof/>
+          </w:rPr>
+          <w:t>3</w:t>
+        </w:r>
+      </w:fldSimple>
       <w:r>
         <w:t xml:space="preserve"> - Métodos HTTP e as suas funções</w:t>
       </w:r>
@@ -18825,18 +18518,7 @@
                 <w:szCs w:val="24"/>
                 <w:shd w:val="clear" w:color="auto" w:fill="FFFFFF"/>
               </w:rPr>
-              <w:t>Solicita</w:t>
-            </w:r>
-            <w:r>
-              <w:rPr>
-                <w:rFonts w:ascii="Arial" w:hAnsi="Arial" w:cs="Arial"/>
-                <w:color w:val="212121"/>
-                <w:spacing w:val="-1"/>
-                <w:sz w:val="24"/>
-                <w:szCs w:val="24"/>
-                <w:shd w:val="clear" w:color="auto" w:fill="FFFFFF"/>
-              </w:rPr>
-              <w:t> a representação de um recurso</w:t>
+              <w:t>Solicita a representação de um recurso</w:t>
             </w:r>
             <w:r>
               <w:rPr>
@@ -19246,16 +18928,7 @@
           <w:sz w:val="24"/>
           <w:szCs w:val="24"/>
         </w:rPr>
-        <w:t xml:space="preserve">201 </w:t>
-      </w:r>
-      <w:r>
-        <w:rPr>
-          <w:b/>
-          <w:bCs/>
-          <w:sz w:val="24"/>
-          <w:szCs w:val="24"/>
-        </w:rPr>
-        <w:t>Created</w:t>
+        <w:t>201 Created</w:t>
       </w:r>
       <w:r>
         <w:rPr>
@@ -19372,16 +19045,7 @@
           <w:sz w:val="24"/>
           <w:szCs w:val="24"/>
         </w:rPr>
-        <w:t xml:space="preserve">401 </w:t>
-      </w:r>
-      <w:r>
-        <w:rPr>
-          <w:b/>
-          <w:bCs/>
-          <w:sz w:val="24"/>
-          <w:szCs w:val="24"/>
-        </w:rPr>
-        <w:t>Unauthorized</w:t>
+        <w:t>401 Unauthorized</w:t>
       </w:r>
       <w:r>
         <w:rPr>
@@ -19549,16 +19213,7 @@
           <w:sz w:val="24"/>
           <w:szCs w:val="24"/>
         </w:rPr>
-        <w:t xml:space="preserve">404 </w:t>
-      </w:r>
-      <w:r>
-        <w:rPr>
-          <w:b/>
-          <w:bCs/>
-          <w:sz w:val="24"/>
-          <w:szCs w:val="24"/>
-        </w:rPr>
-        <w:t>Not found</w:t>
+        <w:t>404 Not found</w:t>
       </w:r>
       <w:r>
         <w:rPr>
@@ -19644,24 +19299,14 @@
                             <w:r>
                               <w:t xml:space="preserve">Figura </w:t>
                             </w:r>
-                            <w:r>
-                              <w:fldChar w:fldCharType="begin"/>
-                            </w:r>
-                            <w:r>
-                              <w:instrText xml:space="preserve"> SEQ Figura \* ARABIC </w:instrText>
-                            </w:r>
-                            <w:r>
-                              <w:fldChar w:fldCharType="separate"/>
-                            </w:r>
-                            <w:r>
-                              <w:rPr>
-                                <w:noProof/>
-                              </w:rPr>
-                              <w:t>12</w:t>
-                            </w:r>
-                            <w:r>
-                              <w:fldChar w:fldCharType="end"/>
-                            </w:r>
+                            <w:fldSimple w:instr=" SEQ Figura \* ARABIC ">
+                              <w:r>
+                                <w:rPr>
+                                  <w:noProof/>
+                                </w:rPr>
+                                <w:t>12</w:t>
+                              </w:r>
+                            </w:fldSimple>
                             <w:r>
                               <w:t xml:space="preserve"> - Comunicação RESTful entre servidor e cliente</w:t>
                             </w:r>
@@ -19699,24 +19344,14 @@
                       <w:r>
                         <w:t xml:space="preserve">Figura </w:t>
                       </w:r>
-                      <w:r>
-                        <w:fldChar w:fldCharType="begin"/>
-                      </w:r>
-                      <w:r>
-                        <w:instrText xml:space="preserve"> SEQ Figura \* ARABIC </w:instrText>
-                      </w:r>
-                      <w:r>
-                        <w:fldChar w:fldCharType="separate"/>
-                      </w:r>
-                      <w:r>
-                        <w:rPr>
-                          <w:noProof/>
-                        </w:rPr>
-                        <w:t>12</w:t>
-                      </w:r>
-                      <w:r>
-                        <w:fldChar w:fldCharType="end"/>
-                      </w:r>
+                      <w:fldSimple w:instr=" SEQ Figura \* ARABIC ">
+                        <w:r>
+                          <w:rPr>
+                            <w:noProof/>
+                          </w:rPr>
+                          <w:t>12</w:t>
+                        </w:r>
+                      </w:fldSimple>
                       <w:r>
                         <w:t xml:space="preserve"> - Comunicação RESTful entre servidor e cliente</w:t>
                       </w:r>
@@ -19855,6 +19490,7 @@
           <w:szCs w:val="24"/>
         </w:rPr>
       </w:pPr>
+      <w:bookmarkStart w:id="33" w:name="_Toc59488296"/>
       <w:r>
         <w:rPr>
           <w:rFonts w:ascii="Arial" w:hAnsi="Arial" w:cs="Arial"/>
@@ -19876,7 +19512,19 @@
           <w:sz w:val="24"/>
           <w:szCs w:val="24"/>
         </w:rPr>
-        <w:t xml:space="preserve"> Web API </w:t>
+        <w:t xml:space="preserve"> Web API</w:t>
+      </w:r>
+      <w:bookmarkEnd w:id="33"/>
+      <w:r>
+        <w:rPr>
+          <w:rFonts w:ascii="Arial" w:hAnsi="Arial" w:cs="Arial"/>
+          <w:b/>
+          <w:bCs/>
+          <w:color w:val="auto"/>
+          <w:sz w:val="24"/>
+          <w:szCs w:val="24"/>
+        </w:rPr>
+        <w:t xml:space="preserve"> </w:t>
       </w:r>
     </w:p>
     <w:p>
@@ -20074,24 +19722,14 @@
                             <w:r>
                               <w:t xml:space="preserve">Figura </w:t>
                             </w:r>
-                            <w:r>
-                              <w:fldChar w:fldCharType="begin"/>
-                            </w:r>
-                            <w:r>
-                              <w:instrText xml:space="preserve"> SEQ Figura \* ARABIC </w:instrText>
-                            </w:r>
-                            <w:r>
-                              <w:fldChar w:fldCharType="separate"/>
-                            </w:r>
-                            <w:r>
-                              <w:rPr>
-                                <w:noProof/>
-                              </w:rPr>
-                              <w:t>13</w:t>
-                            </w:r>
-                            <w:r>
-                              <w:fldChar w:fldCharType="end"/>
-                            </w:r>
+                            <w:fldSimple w:instr=" SEQ Figura \* ARABIC ">
+                              <w:r>
+                                <w:rPr>
+                                  <w:noProof/>
+                                </w:rPr>
+                                <w:t>13</w:t>
+                              </w:r>
+                            </w:fldSimple>
                             <w:r>
                               <w:t xml:space="preserve"> - Arquitetura da framework ASP.NET</w:t>
                             </w:r>
@@ -20129,24 +19767,14 @@
                       <w:r>
                         <w:t xml:space="preserve">Figura </w:t>
                       </w:r>
-                      <w:r>
-                        <w:fldChar w:fldCharType="begin"/>
-                      </w:r>
-                      <w:r>
-                        <w:instrText xml:space="preserve"> SEQ Figura \* ARABIC </w:instrText>
-                      </w:r>
-                      <w:r>
-                        <w:fldChar w:fldCharType="separate"/>
-                      </w:r>
-                      <w:r>
-                        <w:rPr>
-                          <w:noProof/>
-                        </w:rPr>
-                        <w:t>13</w:t>
-                      </w:r>
-                      <w:r>
-                        <w:fldChar w:fldCharType="end"/>
-                      </w:r>
+                      <w:fldSimple w:instr=" SEQ Figura \* ARABIC ">
+                        <w:r>
+                          <w:rPr>
+                            <w:noProof/>
+                          </w:rPr>
+                          <w:t>13</w:t>
+                        </w:r>
+                      </w:fldSimple>
                       <w:r>
                         <w:t xml:space="preserve"> - Arquitetura da framework ASP.NET</w:t>
                       </w:r>
@@ -20971,24 +20599,14 @@
                             <w:r>
                               <w:t xml:space="preserve">Figura </w:t>
                             </w:r>
-                            <w:r>
-                              <w:fldChar w:fldCharType="begin"/>
-                            </w:r>
-                            <w:r>
-                              <w:instrText xml:space="preserve"> SEQ Figura \* ARABIC </w:instrText>
-                            </w:r>
-                            <w:r>
-                              <w:fldChar w:fldCharType="separate"/>
-                            </w:r>
-                            <w:r>
-                              <w:rPr>
-                                <w:noProof/>
-                              </w:rPr>
-                              <w:t>14</w:t>
-                            </w:r>
-                            <w:r>
-                              <w:fldChar w:fldCharType="end"/>
-                            </w:r>
+                            <w:fldSimple w:instr=" SEQ Figura \* ARABIC ">
+                              <w:r>
+                                <w:rPr>
+                                  <w:noProof/>
+                                </w:rPr>
+                                <w:t>14</w:t>
+                              </w:r>
+                            </w:fldSimple>
                             <w:r>
                               <w:t xml:space="preserve"> - Arquitetura da aplicação Web API</w:t>
                             </w:r>
@@ -21026,24 +20644,14 @@
                       <w:r>
                         <w:t xml:space="preserve">Figura </w:t>
                       </w:r>
-                      <w:r>
-                        <w:fldChar w:fldCharType="begin"/>
-                      </w:r>
-                      <w:r>
-                        <w:instrText xml:space="preserve"> SEQ Figura \* ARABIC </w:instrText>
-                      </w:r>
-                      <w:r>
-                        <w:fldChar w:fldCharType="separate"/>
-                      </w:r>
-                      <w:r>
-                        <w:rPr>
-                          <w:noProof/>
-                        </w:rPr>
-                        <w:t>14</w:t>
-                      </w:r>
-                      <w:r>
-                        <w:fldChar w:fldCharType="end"/>
-                      </w:r>
+                      <w:fldSimple w:instr=" SEQ Figura \* ARABIC ">
+                        <w:r>
+                          <w:rPr>
+                            <w:noProof/>
+                          </w:rPr>
+                          <w:t>14</w:t>
+                        </w:r>
+                      </w:fldSimple>
                       <w:r>
                         <w:t xml:space="preserve"> - Arquitetura da aplicação Web API</w:t>
                       </w:r>
@@ -21278,7 +20886,7 @@
           <w:szCs w:val="24"/>
         </w:rPr>
       </w:pPr>
-      <w:bookmarkStart w:id="33" w:name="_Toc59484871"/>
+      <w:bookmarkStart w:id="34" w:name="_Toc59488297"/>
       <w:r>
         <w:rPr>
           <w:rFonts w:ascii="Arial" w:hAnsi="Arial" w:cs="Arial"/>
@@ -21323,7 +20931,7 @@
         </w:rPr>
         <w:t>Controladores</w:t>
       </w:r>
-      <w:bookmarkEnd w:id="33"/>
+      <w:bookmarkEnd w:id="34"/>
       <w:r>
         <w:rPr>
           <w:rFonts w:ascii="Arial" w:hAnsi="Arial" w:cs="Arial"/>
@@ -21857,24 +21465,14 @@
                             <w:r>
                               <w:t xml:space="preserve">Figura </w:t>
                             </w:r>
-                            <w:r>
-                              <w:fldChar w:fldCharType="begin"/>
-                            </w:r>
-                            <w:r>
-                              <w:instrText xml:space="preserve"> SEQ Figura \* ARABIC </w:instrText>
-                            </w:r>
-                            <w:r>
-                              <w:fldChar w:fldCharType="separate"/>
-                            </w:r>
-                            <w:r>
-                              <w:rPr>
-                                <w:noProof/>
-                              </w:rPr>
-                              <w:t>15</w:t>
-                            </w:r>
-                            <w:r>
-                              <w:fldChar w:fldCharType="end"/>
-                            </w:r>
+                            <w:fldSimple w:instr=" SEQ Figura \* ARABIC ">
+                              <w:r>
+                                <w:rPr>
+                                  <w:noProof/>
+                                </w:rPr>
+                                <w:t>15</w:t>
+                              </w:r>
+                            </w:fldSimple>
                             <w:r>
                               <w:t xml:space="preserve"> - </w:t>
                             </w:r>
@@ -21915,24 +21513,14 @@
                       <w:r>
                         <w:t xml:space="preserve">Figura </w:t>
                       </w:r>
-                      <w:r>
-                        <w:fldChar w:fldCharType="begin"/>
-                      </w:r>
-                      <w:r>
-                        <w:instrText xml:space="preserve"> SEQ Figura \* ARABIC </w:instrText>
-                      </w:r>
-                      <w:r>
-                        <w:fldChar w:fldCharType="separate"/>
-                      </w:r>
-                      <w:r>
-                        <w:rPr>
-                          <w:noProof/>
-                        </w:rPr>
-                        <w:t>15</w:t>
-                      </w:r>
-                      <w:r>
-                        <w:fldChar w:fldCharType="end"/>
-                      </w:r>
+                      <w:fldSimple w:instr=" SEQ Figura \* ARABIC ">
+                        <w:r>
+                          <w:rPr>
+                            <w:noProof/>
+                          </w:rPr>
+                          <w:t>15</w:t>
+                        </w:r>
+                      </w:fldSimple>
                       <w:r>
                         <w:t xml:space="preserve"> - </w:t>
                       </w:r>
@@ -22062,24 +21650,14 @@
                             <w:r>
                               <w:t xml:space="preserve">Figura </w:t>
                             </w:r>
-                            <w:r>
-                              <w:fldChar w:fldCharType="begin"/>
-                            </w:r>
-                            <w:r>
-                              <w:instrText xml:space="preserve"> SEQ Figura \* ARABIC </w:instrText>
-                            </w:r>
-                            <w:r>
-                              <w:fldChar w:fldCharType="separate"/>
-                            </w:r>
-                            <w:r>
-                              <w:rPr>
-                                <w:noProof/>
-                              </w:rPr>
-                              <w:t>16</w:t>
-                            </w:r>
-                            <w:r>
-                              <w:fldChar w:fldCharType="end"/>
-                            </w:r>
+                            <w:fldSimple w:instr=" SEQ Figura \* ARABIC ">
+                              <w:r>
+                                <w:rPr>
+                                  <w:noProof/>
+                                </w:rPr>
+                                <w:t>16</w:t>
+                              </w:r>
+                            </w:fldSimple>
                             <w:r>
                               <w:t xml:space="preserve"> - </w:t>
                             </w:r>
@@ -22123,24 +21701,14 @@
                       <w:r>
                         <w:t xml:space="preserve">Figura </w:t>
                       </w:r>
-                      <w:r>
-                        <w:fldChar w:fldCharType="begin"/>
-                      </w:r>
-                      <w:r>
-                        <w:instrText xml:space="preserve"> SEQ Figura \* ARABIC </w:instrText>
-                      </w:r>
-                      <w:r>
-                        <w:fldChar w:fldCharType="separate"/>
-                      </w:r>
-                      <w:r>
-                        <w:rPr>
-                          <w:noProof/>
-                        </w:rPr>
-                        <w:t>16</w:t>
-                      </w:r>
-                      <w:r>
-                        <w:fldChar w:fldCharType="end"/>
-                      </w:r>
+                      <w:fldSimple w:instr=" SEQ Figura \* ARABIC ">
+                        <w:r>
+                          <w:rPr>
+                            <w:noProof/>
+                          </w:rPr>
+                          <w:t>16</w:t>
+                        </w:r>
+                      </w:fldSimple>
                       <w:r>
                         <w:t xml:space="preserve"> - </w:t>
                       </w:r>
@@ -22332,6 +21900,38 @@
           <w:szCs w:val="24"/>
         </w:rPr>
         <w:lastRenderedPageBreak/>
+        <w:t>PAGINA 34 doc. 36 pdf Copiar tudo dessa página e adaptar</w:t>
+      </w:r>
+    </w:p>
+    <w:p>
+      <w:pPr>
+        <w:spacing w:line="360" w:lineRule="auto"/>
+        <w:ind w:firstLine="708"/>
+        <w:jc w:val="both"/>
+        <w:rPr>
+          <w:rFonts w:ascii="Arial" w:hAnsi="Arial" w:cs="Arial"/>
+          <w:sz w:val="24"/>
+          <w:szCs w:val="24"/>
+        </w:rPr>
+      </w:pPr>
+    </w:p>
+    <w:p>
+      <w:pPr>
+        <w:spacing w:line="360" w:lineRule="auto"/>
+        <w:ind w:firstLine="708"/>
+        <w:jc w:val="both"/>
+        <w:rPr>
+          <w:rFonts w:ascii="Arial" w:hAnsi="Arial" w:cs="Arial"/>
+          <w:sz w:val="24"/>
+          <w:szCs w:val="24"/>
+        </w:rPr>
+      </w:pPr>
+      <w:r>
+        <w:rPr>
+          <w:rFonts w:ascii="Arial" w:hAnsi="Arial" w:cs="Arial"/>
+          <w:sz w:val="24"/>
+          <w:szCs w:val="24"/>
+        </w:rPr>
         <w:t>Um modelo é um objeto que representa os dados no aplicativo. A API da Web do ASP.NET pode serializar automaticamente o modelo para JSON, XML ou algum outro formato e, em seguida, gravar os dados serializados no corpo da mensagem de resposta HTTP. Um cliente pode indicar qual formato deseja definindo o cabeçalho Aceitar na mensagem de solicitação HTTP (Wasson 2015).</w:t>
       </w:r>
     </w:p>
@@ -22440,7 +22040,7 @@
           <w:szCs w:val="24"/>
         </w:rPr>
       </w:pPr>
-      <w:bookmarkStart w:id="34" w:name="_Toc59484872"/>
+      <w:bookmarkStart w:id="35" w:name="_Toc59488298"/>
       <w:r>
         <w:rPr>
           <w:rFonts w:ascii="Arial" w:hAnsi="Arial" w:cs="Arial"/>
@@ -22450,7 +22050,6 @@
           <w:sz w:val="24"/>
           <w:szCs w:val="24"/>
         </w:rPr>
-        <w:lastRenderedPageBreak/>
         <w:t>2.4.</w:t>
       </w:r>
       <w:r>
@@ -22475,7 +22074,7 @@
         </w:rPr>
         <w:t xml:space="preserve"> DTO</w:t>
       </w:r>
-      <w:bookmarkEnd w:id="34"/>
+      <w:bookmarkEnd w:id="35"/>
     </w:p>
     <w:p/>
     <w:p>
@@ -27492,7 +27091,7 @@
     <w:autoRedefine/>
     <w:uiPriority w:val="39"/>
     <w:unhideWhenUsed/>
-    <w:rsid w:val="00EC377F"/>
+    <w:rsid w:val="00973FF3"/>
     <w:pPr>
       <w:tabs>
         <w:tab w:val="left" w:pos="880"/>
@@ -27500,7 +27099,7 @@
         <w:tab w:val="right" w:leader="dot" w:pos="8637"/>
       </w:tabs>
       <w:spacing w:after="100"/>
-      <w:ind w:left="220"/>
+      <w:ind w:left="708"/>
     </w:pPr>
     <w:rPr>
       <w:rFonts w:ascii="Arial" w:hAnsi="Arial" w:cs="Arial"/>

</xml_diff>